<commit_message>
personal shit removed from resume
</commit_message>
<xml_diff>
--- a/public/Pulley_Christopher_F_Resume.docx
+++ b/public/Pulley_Christopher_F_Resume.docx
@@ -69,8 +69,8 @@
         <w:tab/>
       </w:r>
       <w:r>
-        <w:object w:dxaOrig="1890" w:dyaOrig="1890">
-          <v:rect xmlns:o="urn:schemas-microsoft-com:office:office" xmlns:v="urn:schemas-microsoft-com:vml" id="rectole0000000000" style="width:94.500000pt;height:94.500000pt" o:preferrelative="t" o:ole="">
+        <w:object w:dxaOrig="1923" w:dyaOrig="1923">
+          <v:rect xmlns:o="urn:schemas-microsoft-com:office:office" xmlns:v="urn:schemas-microsoft-com:vml" id="rectole0000000000" style="width:96.150000pt;height:96.150000pt" o:preferrelative="t" o:ole="">
             <o:lock v:ext="edit"/>
             <v:imagedata xmlns:r="http://schemas.openxmlformats.org/officeDocument/2006/relationships" r:id="docRId1" o:title=""/>
           </v:rect>
@@ -166,59 +166,7 @@
           <w:sz w:val="22"/>
           <w:shd w:fill="auto" w:val="clear"/>
         </w:rPr>
-        <w:t xml:space="preserve">Christopher.F.Pulley@gmail.com   (512)698-4421</w:t>
-      </w:r>
-    </w:p>
-    <w:p>
-      <w:pPr>
-        <w:spacing w:before="0" w:after="200" w:line="240"/>
-        <w:ind w:right="770" w:left="720" w:firstLine="0"/>
-        <w:jc w:val="center"/>
-        <w:rPr>
-          <w:rFonts w:ascii="Calisto MT" w:hAnsi="Calisto MT" w:cs="Calisto MT" w:eastAsia="Calisto MT"/>
-          <w:color w:val="auto"/>
-          <w:spacing w:val="0"/>
-          <w:position w:val="0"/>
-          <w:sz w:val="22"/>
-          <w:shd w:fill="auto" w:val="clear"/>
-        </w:rPr>
-      </w:pPr>
-      <w:r>
-        <w:rPr>
-          <w:rFonts w:ascii="Calisto MT" w:hAnsi="Calisto MT" w:cs="Calisto MT" w:eastAsia="Calisto MT"/>
-          <w:color w:val="auto"/>
-          <w:spacing w:val="0"/>
-          <w:position w:val="0"/>
-          <w:sz w:val="22"/>
-          <w:shd w:fill="auto" w:val="clear"/>
-        </w:rPr>
-        <w:t xml:space="preserve">5005 Manor Rd. Apt #112 Austin, Texas 78723</w:t>
-      </w:r>
-    </w:p>
-    <w:p>
-      <w:pPr>
-        <w:spacing w:before="0" w:after="200" w:line="240"/>
-        <w:ind w:right="770" w:left="720" w:firstLine="0"/>
-        <w:jc w:val="center"/>
-        <w:rPr>
-          <w:rFonts w:ascii="Calisto MT" w:hAnsi="Calisto MT" w:cs="Calisto MT" w:eastAsia="Calisto MT"/>
-          <w:color w:val="auto"/>
-          <w:spacing w:val="0"/>
-          <w:position w:val="0"/>
-          <w:sz w:val="22"/>
-          <w:shd w:fill="auto" w:val="clear"/>
-        </w:rPr>
-      </w:pPr>
-      <w:r>
-        <w:rPr>
-          <w:rFonts w:ascii="Calisto MT" w:hAnsi="Calisto MT" w:cs="Calisto MT" w:eastAsia="Calisto MT"/>
-          <w:color w:val="auto"/>
-          <w:spacing w:val="0"/>
-          <w:position w:val="0"/>
-          <w:sz w:val="22"/>
-          <w:shd w:fill="auto" w:val="clear"/>
-        </w:rPr>
-        <w:t xml:space="preserve">Visit my website at </w:t>
+        <w:t xml:space="preserve">Christopher.F.Pulley@gmail.com   Visit my website at </w:t>
       </w:r>
       <w:hyperlink xmlns:r="http://schemas.openxmlformats.org/officeDocument/2006/relationships" r:id="docRId2">
         <w:r>

</xml_diff>